<commit_message>
newline added in file
</commit_message>
<xml_diff>
--- a/Practice_text.docx
+++ b/Practice_text.docx
@@ -8,6 +8,39 @@
       </w:r>
     </w:p>
     <w:p>
+      <w:r>
+        <w:t>Git Commands</w:t>
+      </w:r>
+    </w:p>
+    <w:p>
+      <w:r>
+        <w:t xml:space="preserve">Git </w:t>
+      </w:r>
+      <w:proofErr w:type="spellStart"/>
+      <w:r>
+        <w:t>init</w:t>
+      </w:r>
+      <w:proofErr w:type="spellEnd"/>
+    </w:p>
+    <w:p>
+      <w:r>
+        <w:t xml:space="preserve">Git </w:t>
+      </w:r>
+      <w:proofErr w:type="spellStart"/>
+      <w:r>
+        <w:t>statu</w:t>
+      </w:r>
+      <w:proofErr w:type="spellEnd"/>
+    </w:p>
+    <w:p>
+      <w:r>
+        <w:t>Git push</w:t>
+      </w:r>
+    </w:p>
+    <w:p>
+      <w:r>
+        <w:t>git remote add origin https://github.com/Harini1992/practice.git</w:t>
+      </w:r>
       <w:bookmarkStart w:id="0" w:name="_GoBack"/>
       <w:bookmarkEnd w:id="0"/>
     </w:p>

</xml_diff>